<commit_message>
Edited git_links. Error link corrected
</commit_message>
<xml_diff>
--- a/Wk1/assignment1/git_links.docx
+++ b/Wk1/assignment1/git_links.docx
@@ -7,10 +7,7 @@
         <w:t>Ramon Rafael G. Frias IV</w:t>
       </w:r>
     </w:p>
-    <w:p>
-      <w:bookmarkStart w:id="0" w:name="_GoBack"/>
-      <w:bookmarkEnd w:id="0"/>
-    </w:p>
+    <w:p/>
     <w:p/>
     <w:p>
       <w:proofErr w:type="spellStart"/>
@@ -28,20 +25,17 @@
           <w:rPr>
             <w:rStyle w:val="Hyperlink"/>
           </w:rPr>
-          <w:t>https://github.com/rfrias/Design_for_Web_Standards_1</w:t>
-        </w:r>
-        <w:r>
-          <w:rPr>
-            <w:rStyle w:val="Hyperlink"/>
-          </w:rPr>
-          <w:t>/tree/gh-pages</w:t>
+          <w:t>https://github.com/rfrias/DWS1/tree/gh-pages</w:t>
         </w:r>
       </w:hyperlink>
     </w:p>
     <w:p/>
     <w:p>
       <w:r>
-        <w:t xml:space="preserve">Live site using </w:t>
+        <w:t>Live si</w:t>
+      </w:r>
+      <w:r>
+        <w:t xml:space="preserve">te using </w:t>
       </w:r>
       <w:proofErr w:type="spellStart"/>
       <w:r>
@@ -49,7 +43,10 @@
       </w:r>
       <w:proofErr w:type="spellEnd"/>
       <w:r>
-        <w:t>-pages (Intro to HTML):</w:t>
+        <w:t>-pages (Red Velvet Cake Recipe</w:t>
+      </w:r>
+      <w:r>
+        <w:t>):</w:t>
       </w:r>
     </w:p>
     <w:p>
@@ -58,7 +55,7 @@
           <w:rPr>
             <w:rStyle w:val="Hyperlink"/>
           </w:rPr>
-          <w:t>http://rfrias.github.io/Designing_for_Web_Standards_1/Week_1/Assignment_-_Structural_and Semantic_Markup/red_velvet_cake_recipe.html</w:t>
+          <w:t>http://rfrias.github.io/DWS1/Wk1/assignment1/red_velvet_cake_recipe.html</w:t>
         </w:r>
       </w:hyperlink>
     </w:p>
@@ -82,14 +79,17 @@
           <w:rPr>
             <w:rStyle w:val="Hyperlink"/>
           </w:rPr>
-          <w:t>http://rfrias.github.io/Designing_for_Web_Standards_1/Week_1/Assignment_-_Structural_and_Semantic_Markup/element_definitions.html</w:t>
+          <w:t>http://rfrias.github.io/DWS1/Wk1/assignment1/element_definitions.html</w:t>
         </w:r>
       </w:hyperlink>
     </w:p>
     <w:p/>
     <w:p/>
     <w:p/>
-    <w:p/>
+    <w:p>
+      <w:bookmarkStart w:id="0" w:name="_GoBack"/>
+      <w:bookmarkEnd w:id="0"/>
+    </w:p>
     <w:p/>
     <w:p/>
     <w:sectPr>

</xml_diff>